<commit_message>
2.3 - Criando Banco e Classes com Spring Data JPA - Parte 2
</commit_message>
<xml_diff>
--- a/Anotações_pessoais/Configurações - Anotações.docx
+++ b/Anotações_pessoais/Configurações - Anotações.docx
@@ -2,6 +2,28 @@
 <file path=word/document.xml><?xml version="1.0" encoding="utf-8"?>
 <w:document xmlns:wpc="http://schemas.microsoft.com/office/word/2010/wordprocessingCanvas" xmlns:cx="http://schemas.microsoft.com/office/drawing/2014/chartex" xmlns:cx1="http://schemas.microsoft.com/office/drawing/2015/9/8/chartex" xmlns:cx2="http://schemas.microsoft.com/office/drawing/2015/10/21/chartex" xmlns:cx3="http://schemas.microsoft.com/office/drawing/2016/5/9/chartex" xmlns:cx4="http://schemas.microsoft.com/office/drawing/2016/5/10/chartex" xmlns:cx5="http://schemas.microsoft.com/office/drawing/2016/5/11/chartex" xmlns:cx6="http://schemas.microsoft.com/office/drawing/2016/5/12/chartex" xmlns:cx7="http://schemas.microsoft.com/office/drawing/2016/5/13/chartex" xmlns:cx8="http://schemas.microsoft.com/office/drawing/2016/5/14/chartex" xmlns:mc="http://schemas.openxmlformats.org/markup-compatibility/2006" xmlns:aink="http://schemas.microsoft.com/office/drawing/2016/ink" xmlns:am3d="http://schemas.microsoft.com/office/drawing/2017/model3d" xmlns:o="urn:schemas-microsoft-com:office:office" xmlns:oel="http://schemas.microsoft.com/office/2019/extlst" xmlns:r="http://schemas.openxmlformats.org/officeDocument/2006/relationships" xmlns:m="http://schemas.openxmlformats.org/officeDocument/2006/math" xmlns:v="urn:schemas-microsoft-com:vml" xmlns:wp14="http://schemas.microsoft.com/office/word/2010/wordprocessingDrawing" xmlns:wp="http://schemas.openxmlformats.org/drawingml/2006/wordprocessingDrawing" xmlns:w10="urn:schemas-microsoft-com:office:word" xmlns:w="http://schemas.openxmlformats.org/wordprocessingml/2006/main" xmlns:w14="http://schemas.microsoft.com/office/word/2010/wordml" xmlns:w15="http://schemas.microsoft.com/office/word/2012/wordml" xmlns:w16cex="http://schemas.microsoft.com/office/word/2018/wordml/cex" xmlns:w16cid="http://schemas.microsoft.com/office/word/2016/wordml/cid" xmlns:w16="http://schemas.microsoft.com/office/word/2018/wordml" xmlns:w16du="http://schemas.microsoft.com/office/word/2023/wordml/word16du" xmlns:w16sdtdh="http://schemas.microsoft.com/office/word/2020/wordml/sdtdatahash" xmlns:w16se="http://schemas.microsoft.com/office/word/2015/wordml/symex" xmlns:wpg="http://schemas.microsoft.com/office/word/2010/wordprocessingGroup" xmlns:wpi="http://schemas.microsoft.com/office/word/2010/wordprocessingInk" xmlns:wne="http://schemas.microsoft.com/office/word/2006/wordml" xmlns:wps="http://schemas.microsoft.com/office/word/2010/wordprocessingShape" mc:Ignorable="w14 w15 w16se w16cid w16 w16cex w16sdtdh w16du wp14">
   <w:body>
+    <w:p>
+      <w:pPr>
+        <w:rPr>
+          <w:b/>
+          <w:bCs/>
+        </w:rPr>
+      </w:pPr>
+      <w:r>
+        <w:rPr>
+          <w:highlight w:val="yellow"/>
+        </w:rPr>
+        <w:t xml:space="preserve">2.1 - </w:t>
+      </w:r>
+      <w:r>
+        <w:rPr>
+          <w:b/>
+          <w:bCs/>
+          <w:highlight w:val="yellow"/>
+        </w:rPr>
+        <w:t>Criando o projeto Spring Boot Rest API com Maven</w:t>
+      </w:r>
+    </w:p>
     <w:p>
       <w:r>
         <w:t>Após instalação do JAVA é necessário configurar as variaveis de ambiente:</w:t>
@@ -508,10 +530,32 @@
     <w:name w:val="Normal"/>
     <w:qFormat/>
   </w:style>
+  <w:style w:type="paragraph" w:styleId="Ttulo2">
+    <w:name w:val="heading 2"/>
+    <w:basedOn w:val="Normal"/>
+    <w:next w:val="Normal"/>
+    <w:link w:val="Ttulo2Carter"/>
+    <w:uiPriority w:val="9"/>
+    <w:semiHidden/>
+    <w:unhideWhenUsed/>
+    <w:qFormat/>
+    <w:rsid w:val="00CE344F"/>
+    <w:pPr>
+      <w:keepNext/>
+      <w:keepLines/>
+      <w:spacing w:before="40" w:after="0"/>
+      <w:outlineLvl w:val="1"/>
+    </w:pPr>
+    <w:rPr>
+      <w:rFonts w:asciiTheme="majorHAnsi" w:eastAsiaTheme="majorEastAsia" w:hAnsiTheme="majorHAnsi" w:cstheme="majorBidi"/>
+      <w:color w:val="2F5496" w:themeColor="accent1" w:themeShade="BF"/>
+      <w:sz w:val="26"/>
+      <w:szCs w:val="26"/>
+    </w:rPr>
+  </w:style>
   <w:style w:type="character" w:default="1" w:styleId="Tipodeletrapredefinidodopargrafo">
     <w:name w:val="Default Paragraph Font"/>
     <w:uiPriority w:val="1"/>
-    <w:semiHidden/>
     <w:unhideWhenUsed/>
   </w:style>
   <w:style w:type="table" w:default="1" w:styleId="Tabelanormal">
@@ -534,6 +578,20 @@
     <w:uiPriority w:val="99"/>
     <w:semiHidden/>
     <w:unhideWhenUsed/>
+  </w:style>
+  <w:style w:type="character" w:customStyle="1" w:styleId="Ttulo2Carter">
+    <w:name w:val="Título 2 Caráter"/>
+    <w:basedOn w:val="Tipodeletrapredefinidodopargrafo"/>
+    <w:link w:val="Ttulo2"/>
+    <w:uiPriority w:val="9"/>
+    <w:semiHidden/>
+    <w:rsid w:val="00CE344F"/>
+    <w:rPr>
+      <w:rFonts w:asciiTheme="majorHAnsi" w:eastAsiaTheme="majorEastAsia" w:hAnsiTheme="majorHAnsi" w:cstheme="majorBidi"/>
+      <w:color w:val="2F5496" w:themeColor="accent1" w:themeShade="BF"/>
+      <w:sz w:val="26"/>
+      <w:szCs w:val="26"/>
+    </w:rPr>
   </w:style>
 </w:styles>
 </file>

</xml_diff>

<commit_message>
2.5 - Criando Banco e Classes com Spring Data JPA - Parte 5
</commit_message>
<xml_diff>
--- a/Anotações_pessoais/Configurações - Anotações.docx
+++ b/Anotações_pessoais/Configurações - Anotações.docx
@@ -2,6 +2,50 @@
 <file path=word/document.xml><?xml version="1.0" encoding="utf-8"?>
 <w:document xmlns:wpc="http://schemas.microsoft.com/office/word/2010/wordprocessingCanvas" xmlns:cx="http://schemas.microsoft.com/office/drawing/2014/chartex" xmlns:cx1="http://schemas.microsoft.com/office/drawing/2015/9/8/chartex" xmlns:cx2="http://schemas.microsoft.com/office/drawing/2015/10/21/chartex" xmlns:cx3="http://schemas.microsoft.com/office/drawing/2016/5/9/chartex" xmlns:cx4="http://schemas.microsoft.com/office/drawing/2016/5/10/chartex" xmlns:cx5="http://schemas.microsoft.com/office/drawing/2016/5/11/chartex" xmlns:cx6="http://schemas.microsoft.com/office/drawing/2016/5/12/chartex" xmlns:cx7="http://schemas.microsoft.com/office/drawing/2016/5/13/chartex" xmlns:cx8="http://schemas.microsoft.com/office/drawing/2016/5/14/chartex" xmlns:mc="http://schemas.openxmlformats.org/markup-compatibility/2006" xmlns:aink="http://schemas.microsoft.com/office/drawing/2016/ink" xmlns:am3d="http://schemas.microsoft.com/office/drawing/2017/model3d" xmlns:o="urn:schemas-microsoft-com:office:office" xmlns:oel="http://schemas.microsoft.com/office/2019/extlst" xmlns:r="http://schemas.openxmlformats.org/officeDocument/2006/relationships" xmlns:m="http://schemas.openxmlformats.org/officeDocument/2006/math" xmlns:v="urn:schemas-microsoft-com:vml" xmlns:wp14="http://schemas.microsoft.com/office/word/2010/wordprocessingDrawing" xmlns:wp="http://schemas.openxmlformats.org/drawingml/2006/wordprocessingDrawing" xmlns:w10="urn:schemas-microsoft-com:office:word" xmlns:w="http://schemas.openxmlformats.org/wordprocessingml/2006/main" xmlns:w14="http://schemas.microsoft.com/office/word/2010/wordml" xmlns:w15="http://schemas.microsoft.com/office/word/2012/wordml" xmlns:w16cex="http://schemas.microsoft.com/office/word/2018/wordml/cex" xmlns:w16cid="http://schemas.microsoft.com/office/word/2016/wordml/cid" xmlns:w16="http://schemas.microsoft.com/office/word/2018/wordml" xmlns:w16du="http://schemas.microsoft.com/office/word/2023/wordml/word16du" xmlns:w16sdtdh="http://schemas.microsoft.com/office/word/2020/wordml/sdtdatahash" xmlns:w16se="http://schemas.microsoft.com/office/word/2015/wordml/symex" xmlns:wpg="http://schemas.microsoft.com/office/word/2010/wordprocessingGroup" xmlns:wpi="http://schemas.microsoft.com/office/word/2010/wordprocessingInk" xmlns:wne="http://schemas.microsoft.com/office/word/2006/wordml" xmlns:wps="http://schemas.microsoft.com/office/word/2010/wordprocessingShape" mc:Ignorable="w14 w15 w16se w16cid w16 w16cex w16sdtdh w16du wp14">
   <w:body>
+    <w:p>
+      <w:pPr>
+        <w:rPr>
+          <w:highlight w:val="yellow"/>
+          <w:lang w:val="pt-PT"/>
+        </w:rPr>
+      </w:pPr>
+      <w:r>
+        <w:rPr>
+          <w:highlight w:val="yellow"/>
+        </w:rPr>
+        <w:t xml:space="preserve">Contraints = </w:t>
+      </w:r>
+      <w:r>
+        <w:rPr>
+          <w:highlight w:val="yellow"/>
+          <w:lang w:val="pt-PT"/>
+        </w:rPr>
+        <w:t>restriçõe</w:t>
+      </w:r>
+      <w:r>
+        <w:rPr>
+          <w:highlight w:val="yellow"/>
+          <w:lang w:val="pt-PT"/>
+        </w:rPr>
+        <w:t>s</w:t>
+      </w:r>
+    </w:p>
+    <w:p>
+      <w:pPr>
+        <w:rPr>
+          <w:highlight w:val="yellow"/>
+          <w:lang w:val="pt-PT"/>
+        </w:rPr>
+      </w:pPr>
+    </w:p>
+    <w:p>
+      <w:pPr>
+        <w:rPr>
+          <w:highlight w:val="yellow"/>
+          <w:u w:val="single"/>
+        </w:rPr>
+      </w:pPr>
+    </w:p>
     <w:p>
       <w:pPr>
         <w:rPr>
@@ -593,6 +637,36 @@
       <w:szCs w:val="26"/>
     </w:rPr>
   </w:style>
+  <w:style w:type="paragraph" w:styleId="HTMLpr-formatado">
+    <w:name w:val="HTML Preformatted"/>
+    <w:basedOn w:val="Normal"/>
+    <w:link w:val="HTMLpr-formatadoCarter"/>
+    <w:uiPriority w:val="99"/>
+    <w:semiHidden/>
+    <w:unhideWhenUsed/>
+    <w:rsid w:val="00A20A14"/>
+    <w:pPr>
+      <w:spacing w:after="0" w:line="240" w:lineRule="auto"/>
+    </w:pPr>
+    <w:rPr>
+      <w:rFonts w:ascii="Consolas" w:hAnsi="Consolas"/>
+      <w:sz w:val="20"/>
+      <w:szCs w:val="20"/>
+    </w:rPr>
+  </w:style>
+  <w:style w:type="character" w:customStyle="1" w:styleId="HTMLpr-formatadoCarter">
+    <w:name w:val="HTML pré-formatado Caráter"/>
+    <w:basedOn w:val="Tipodeletrapredefinidodopargrafo"/>
+    <w:link w:val="HTMLpr-formatado"/>
+    <w:uiPriority w:val="99"/>
+    <w:semiHidden/>
+    <w:rsid w:val="00A20A14"/>
+    <w:rPr>
+      <w:rFonts w:ascii="Consolas" w:hAnsi="Consolas"/>
+      <w:sz w:val="20"/>
+      <w:szCs w:val="20"/>
+    </w:rPr>
+  </w:style>
 </w:styles>
 </file>
 

</xml_diff>

<commit_message>
2.6 - Criando Banco e Classes com Spring Data JPA - Parte 5
</commit_message>
<xml_diff>
--- a/Anotações_pessoais/Configurações - Anotações.docx
+++ b/Anotações_pessoais/Configurações - Anotações.docx
@@ -2,6 +2,50 @@
 <file path=word/document.xml><?xml version="1.0" encoding="utf-8"?>
 <w:document xmlns:wpc="http://schemas.microsoft.com/office/word/2010/wordprocessingCanvas" xmlns:cx="http://schemas.microsoft.com/office/drawing/2014/chartex" xmlns:cx1="http://schemas.microsoft.com/office/drawing/2015/9/8/chartex" xmlns:cx2="http://schemas.microsoft.com/office/drawing/2015/10/21/chartex" xmlns:cx3="http://schemas.microsoft.com/office/drawing/2016/5/9/chartex" xmlns:cx4="http://schemas.microsoft.com/office/drawing/2016/5/10/chartex" xmlns:cx5="http://schemas.microsoft.com/office/drawing/2016/5/11/chartex" xmlns:cx6="http://schemas.microsoft.com/office/drawing/2016/5/12/chartex" xmlns:cx7="http://schemas.microsoft.com/office/drawing/2016/5/13/chartex" xmlns:cx8="http://schemas.microsoft.com/office/drawing/2016/5/14/chartex" xmlns:mc="http://schemas.openxmlformats.org/markup-compatibility/2006" xmlns:aink="http://schemas.microsoft.com/office/drawing/2016/ink" xmlns:am3d="http://schemas.microsoft.com/office/drawing/2017/model3d" xmlns:o="urn:schemas-microsoft-com:office:office" xmlns:oel="http://schemas.microsoft.com/office/2019/extlst" xmlns:r="http://schemas.openxmlformats.org/officeDocument/2006/relationships" xmlns:m="http://schemas.openxmlformats.org/officeDocument/2006/math" xmlns:v="urn:schemas-microsoft-com:vml" xmlns:wp14="http://schemas.microsoft.com/office/word/2010/wordprocessingDrawing" xmlns:wp="http://schemas.openxmlformats.org/drawingml/2006/wordprocessingDrawing" xmlns:w10="urn:schemas-microsoft-com:office:word" xmlns:w="http://schemas.openxmlformats.org/wordprocessingml/2006/main" xmlns:w14="http://schemas.microsoft.com/office/word/2010/wordml" xmlns:w15="http://schemas.microsoft.com/office/word/2012/wordml" xmlns:w16cex="http://schemas.microsoft.com/office/word/2018/wordml/cex" xmlns:w16cid="http://schemas.microsoft.com/office/word/2016/wordml/cid" xmlns:w16="http://schemas.microsoft.com/office/word/2018/wordml" xmlns:w16du="http://schemas.microsoft.com/office/word/2023/wordml/word16du" xmlns:w16sdtdh="http://schemas.microsoft.com/office/word/2020/wordml/sdtdatahash" xmlns:w16se="http://schemas.microsoft.com/office/word/2015/wordml/symex" xmlns:wpg="http://schemas.microsoft.com/office/word/2010/wordprocessingGroup" xmlns:wpi="http://schemas.microsoft.com/office/word/2010/wordprocessingInk" xmlns:wne="http://schemas.microsoft.com/office/word/2006/wordml" xmlns:wps="http://schemas.microsoft.com/office/word/2010/wordprocessingShape" mc:Ignorable="w14 w15 w16se w16cid w16 w16cex w16sdtdh w16du wp14">
   <w:body>
+    <w:p>
+      <w:pPr>
+        <w:rPr>
+          <w:highlight w:val="yellow"/>
+          <w:lang w:val="pt-PT"/>
+        </w:rPr>
+      </w:pPr>
+      <w:r>
+        <w:rPr>
+          <w:highlight w:val="yellow"/>
+        </w:rPr>
+        <w:t xml:space="preserve">Contraints = </w:t>
+      </w:r>
+      <w:r>
+        <w:rPr>
+          <w:highlight w:val="yellow"/>
+          <w:lang w:val="pt-PT"/>
+        </w:rPr>
+        <w:t>restriçõe</w:t>
+      </w:r>
+      <w:r>
+        <w:rPr>
+          <w:highlight w:val="yellow"/>
+          <w:lang w:val="pt-PT"/>
+        </w:rPr>
+        <w:t>s</w:t>
+      </w:r>
+    </w:p>
+    <w:p>
+      <w:pPr>
+        <w:rPr>
+          <w:highlight w:val="yellow"/>
+          <w:lang w:val="pt-PT"/>
+        </w:rPr>
+      </w:pPr>
+    </w:p>
+    <w:p>
+      <w:pPr>
+        <w:rPr>
+          <w:highlight w:val="yellow"/>
+          <w:u w:val="single"/>
+        </w:rPr>
+      </w:pPr>
+    </w:p>
     <w:p>
       <w:pPr>
         <w:rPr>
@@ -593,6 +637,36 @@
       <w:szCs w:val="26"/>
     </w:rPr>
   </w:style>
+  <w:style w:type="paragraph" w:styleId="HTMLpr-formatado">
+    <w:name w:val="HTML Preformatted"/>
+    <w:basedOn w:val="Normal"/>
+    <w:link w:val="HTMLpr-formatadoCarter"/>
+    <w:uiPriority w:val="99"/>
+    <w:semiHidden/>
+    <w:unhideWhenUsed/>
+    <w:rsid w:val="00A20A14"/>
+    <w:pPr>
+      <w:spacing w:after="0" w:line="240" w:lineRule="auto"/>
+    </w:pPr>
+    <w:rPr>
+      <w:rFonts w:ascii="Consolas" w:hAnsi="Consolas"/>
+      <w:sz w:val="20"/>
+      <w:szCs w:val="20"/>
+    </w:rPr>
+  </w:style>
+  <w:style w:type="character" w:customStyle="1" w:styleId="HTMLpr-formatadoCarter">
+    <w:name w:val="HTML pré-formatado Caráter"/>
+    <w:basedOn w:val="Tipodeletrapredefinidodopargrafo"/>
+    <w:link w:val="HTMLpr-formatado"/>
+    <w:uiPriority w:val="99"/>
+    <w:semiHidden/>
+    <w:rsid w:val="00A20A14"/>
+    <w:rPr>
+      <w:rFonts w:ascii="Consolas" w:hAnsi="Consolas"/>
+      <w:sz w:val="20"/>
+      <w:szCs w:val="20"/>
+    </w:rPr>
+  </w:style>
 </w:styles>
 </file>
 

</xml_diff>

<commit_message>
2.7 - Criando Banco e Classes com Spring Data JPA - Parte 6
</commit_message>
<xml_diff>
--- a/Anotações_pessoais/Configurações - Anotações.docx
+++ b/Anotações_pessoais/Configurações - Anotações.docx
@@ -28,6 +28,29 @@
           <w:lang w:val="pt-PT"/>
         </w:rPr>
         <w:t>s</w:t>
+      </w:r>
+    </w:p>
+    <w:p>
+      <w:pPr>
+        <w:rPr>
+          <w:highlight w:val="yellow"/>
+          <w:lang w:val="pt-PT"/>
+        </w:rPr>
+      </w:pPr>
+    </w:p>
+    <w:p>
+      <w:pPr>
+        <w:rPr>
+          <w:highlight w:val="yellow"/>
+          <w:lang w:val="pt-PT"/>
+        </w:rPr>
+      </w:pPr>
+      <w:r>
+        <w:rPr>
+          <w:highlight w:val="yellow"/>
+          <w:lang w:val="pt-PT"/>
+        </w:rPr>
+        <w:t>Classe pessoa é uma ABSTRAÇÃO</w:t>
       </w:r>
     </w:p>
     <w:p>
@@ -600,6 +623,7 @@
   <w:style w:type="character" w:default="1" w:styleId="Tipodeletrapredefinidodopargrafo">
     <w:name w:val="Default Paragraph Font"/>
     <w:uiPriority w:val="1"/>
+    <w:semiHidden/>
     <w:unhideWhenUsed/>
   </w:style>
   <w:style w:type="table" w:default="1" w:styleId="Tabelanormal">

</xml_diff>

<commit_message>
5.3 - Recursividade, @Async e envio de E-mail
</commit_message>
<xml_diff>
--- a/Anotações_pessoais/Configurações - Anotações.docx
+++ b/Anotações_pessoais/Configurações - Anotações.docx
@@ -184,6 +184,38 @@
             </a:graphic>
           </wp:inline>
         </w:drawing>
+      </w:r>
+    </w:p>
+    <w:p/>
+    <w:p/>
+    <w:p>
+      <w:r>
+        <w:rPr>
+          <w:highlight w:val="yellow"/>
+        </w:rPr>
+        <w:lastRenderedPageBreak/>
+        <w:t>Configuração do Gmail para envio, é necessário fazer essa configuração para habilitar o servidor de E-mail.</w:t>
+      </w:r>
+    </w:p>
+    <w:p>
+      <w:r>
+        <w:t xml:space="preserve">Segue o Vídeo, deu certo de primeira: </w:t>
+      </w:r>
+      <w:hyperlink r:id="rId6" w:tgtFrame="_blank" w:tooltip="https://www.youtube.com/watch?v=gXYpl-9zpqs" w:history="1">
+        <w:r>
+          <w:rPr>
+            <w:rStyle w:val="Hiperligao"/>
+          </w:rPr>
+          <w:t>https://www.youtube.com/watch?v=gXYpl-9zpqs</w:t>
+        </w:r>
+      </w:hyperlink>
+      <w:r>
+        <w:t xml:space="preserve"> </w:t>
+      </w:r>
+    </w:p>
+    <w:p>
+      <w:r>
+        <w:t>OBS: no vídeo ele habilita a autenticação de dois fatores, porem se fizer isso não funcionar. Precisa deixar sem essa autenticação.</w:t>
       </w:r>
     </w:p>
     <w:sectPr>
@@ -623,7 +655,6 @@
   <w:style w:type="character" w:default="1" w:styleId="Tipodeletrapredefinidodopargrafo">
     <w:name w:val="Default Paragraph Font"/>
     <w:uiPriority w:val="1"/>
-    <w:semiHidden/>
     <w:unhideWhenUsed/>
   </w:style>
   <w:style w:type="table" w:default="1" w:styleId="Tabelanormal">
@@ -689,6 +720,29 @@
       <w:rFonts w:ascii="Consolas" w:hAnsi="Consolas"/>
       <w:sz w:val="20"/>
       <w:szCs w:val="20"/>
+    </w:rPr>
+  </w:style>
+  <w:style w:type="character" w:styleId="Hiperligao">
+    <w:name w:val="Hyperlink"/>
+    <w:basedOn w:val="Tipodeletrapredefinidodopargrafo"/>
+    <w:uiPriority w:val="99"/>
+    <w:unhideWhenUsed/>
+    <w:rsid w:val="00837628"/>
+    <w:rPr>
+      <w:color w:val="0563C1" w:themeColor="hyperlink"/>
+      <w:u w:val="single"/>
+    </w:rPr>
+  </w:style>
+  <w:style w:type="character" w:styleId="MenoNoResolvida">
+    <w:name w:val="Unresolved Mention"/>
+    <w:basedOn w:val="Tipodeletrapredefinidodopargrafo"/>
+    <w:uiPriority w:val="99"/>
+    <w:semiHidden/>
+    <w:unhideWhenUsed/>
+    <w:rsid w:val="00837628"/>
+    <w:rPr>
+      <w:color w:val="605E5C"/>
+      <w:shd w:val="clear" w:color="auto" w:fill="E1DFDD"/>
     </w:rPr>
   </w:style>
 </w:styles>

</xml_diff>

<commit_message>
5.7 - Consumindo API externa com RestTemplate
</commit_message>
<xml_diff>
--- a/Anotações_pessoais/Configurações - Anotações.docx
+++ b/Anotações_pessoais/Configurações - Anotações.docx
@@ -52,14 +52,6 @@
         </w:rPr>
         <w:t>Classe pessoa é uma ABSTRAÇÃO</w:t>
       </w:r>
-    </w:p>
-    <w:p>
-      <w:pPr>
-        <w:rPr>
-          <w:highlight w:val="yellow"/>
-          <w:lang w:val="pt-PT"/>
-        </w:rPr>
-      </w:pPr>
     </w:p>
     <w:p>
       <w:pPr>
@@ -216,6 +208,19 @@
     <w:p>
       <w:r>
         <w:t>OBS: no vídeo ele habilita a autenticação de dois fatores, porem se fizer isso não funcionar. Precisa deixar sem essa autenticação.</w:t>
+      </w:r>
+    </w:p>
+    <w:p/>
+    <w:p/>
+    <w:p>
+      <w:r>
+        <w:rPr>
+          <w:highlight w:val="yellow"/>
+        </w:rPr>
+        <w:t>DTO é uma classe onde você pode carregar qualquer tipo de dados, diferente das classes de modelo.</w:t>
+      </w:r>
+      <w:r>
+        <w:t xml:space="preserve"> </w:t>
       </w:r>
     </w:p>
     <w:sectPr>
@@ -655,6 +660,7 @@
   <w:style w:type="character" w:default="1" w:styleId="Tipodeletrapredefinidodopargrafo">
     <w:name w:val="Default Paragraph Font"/>
     <w:uiPriority w:val="1"/>
+    <w:semiHidden/>
     <w:unhideWhenUsed/>
   </w:style>
   <w:style w:type="table" w:default="1" w:styleId="Tabelanormal">

</xml_diff>

<commit_message>
5.13 - Criando end-point de nota fiscal de compra
</commit_message>
<xml_diff>
--- a/Anotações_pessoais/Configurações - Anotações.docx
+++ b/Anotações_pessoais/Configurações - Anotações.docx
@@ -211,18 +211,167 @@
       </w:r>
     </w:p>
     <w:p/>
+    <w:p>
+      <w:r>
+        <w:rPr>
+          <w:highlight w:val="yellow"/>
+        </w:rPr>
+        <w:t>DTO é uma classe onde você pode carregar qualquer tipo de dados, diferente das classes de modelo.</w:t>
+      </w:r>
+      <w:r>
+        <w:t xml:space="preserve"> </w:t>
+      </w:r>
+    </w:p>
     <w:p/>
     <w:p>
       <w:r>
         <w:rPr>
-          <w:highlight w:val="yellow"/>
-        </w:rPr>
-        <w:t>DTO é uma classe onde você pode carregar qualquer tipo de dados, diferente das classes de modelo.</w:t>
-      </w:r>
-      <w:r>
+          <w:b/>
+          <w:bCs/>
+          <w:highlight w:val="yellow"/>
+        </w:rPr>
+        <w:t>@Transactional</w:t>
+      </w:r>
+      <w:r>
+        <w:rPr>
+          <w:b/>
+          <w:bCs/>
+          <w:highlight w:val="yellow"/>
+        </w:rPr>
+        <w:t>:</w:t>
+      </w:r>
+      <w:r>
+        <w:rPr>
+          <w:b/>
+          <w:bCs/>
+        </w:rPr>
         <w:t xml:space="preserve"> </w:t>
       </w:r>
-    </w:p>
+      <w:r>
+        <w:t>Uma situação onde tenho múltiplas transações: um update, um insert e um delete dentro do mesmo serviço e há dependência entre as operações e assim se um deles falhar o </w:t>
+      </w:r>
+      <w:r>
+        <w:rPr>
+          <w:b/>
+          <w:bCs/>
+        </w:rPr>
+        <w:t>@Transactional</w:t>
+      </w:r>
+      <w:r>
+        <w:t> garante a integridade e desfaz todas as operações.</w:t>
+      </w:r>
+    </w:p>
+    <w:p>
+      <w:r>
+        <w:t>OBS: Utilizar dentro do Repository</w:t>
+      </w:r>
+    </w:p>
+    <w:p/>
+    <w:p>
+      <w:r>
+        <w:rPr>
+          <w:b/>
+          <w:bCs/>
+          <w:highlight w:val="yellow"/>
+        </w:rPr>
+        <w:t>@Bean</w:t>
+      </w:r>
+      <w:r>
+        <w:rPr>
+          <w:b/>
+          <w:bCs/>
+          <w:highlight w:val="yellow"/>
+        </w:rPr>
+        <w:t>:</w:t>
+      </w:r>
+      <w:r>
+        <w:rPr>
+          <w:b/>
+          <w:bCs/>
+        </w:rPr>
+        <w:t xml:space="preserve"> </w:t>
+      </w:r>
+      <w:r>
+        <w:t>Componentes gerenciados pelo proprio Spring</w:t>
+      </w:r>
+    </w:p>
+    <w:p/>
+    <w:p>
+      <w:r>
+        <w:rPr>
+          <w:b/>
+          <w:bCs/>
+          <w:highlight w:val="yellow"/>
+        </w:rPr>
+        <w:t>@Autowired:</w:t>
+      </w:r>
+      <w:r>
+        <w:rPr>
+          <w:b/>
+          <w:bCs/>
+        </w:rPr>
+        <w:t xml:space="preserve"> </w:t>
+      </w:r>
+      <w:r>
+        <w:t>Cria a injeção de depencia (construtor)</w:t>
+      </w:r>
+    </w:p>
+    <w:p>
+      <w:r>
+        <w:t xml:space="preserve">OBS: Para uma melhor pratica, Não utilize o @Autowired e sim criar o construtor manualmente ex: </w:t>
+      </w:r>
+    </w:p>
+    <w:p>
+      <w:r>
+        <w:t>private final CategoriaProdutoRepository categoriaProdutoRepository;</w:t>
+      </w:r>
+      <w:r>
+        <w:br/>
+      </w:r>
+      <w:r>
+        <w:br/>
+        <w:t>public CategoriaProdutoController(CategoriaProdutoRepository categoriaProdutoRepository) {</w:t>
+      </w:r>
+      <w:r>
+        <w:br/>
+        <w:t xml:space="preserve">    this.categoriaProdutoRepository = categoriaProdutoRepository;</w:t>
+      </w:r>
+      <w:r>
+        <w:br/>
+        <w:t>}</w:t>
+      </w:r>
+    </w:p>
+    <w:p/>
+    <w:p>
+      <w:r>
+        <w:rPr>
+          <w:b/>
+          <w:bCs/>
+          <w:highlight w:val="yellow"/>
+        </w:rPr>
+        <w:t>@Modifying(flushAutomatically = true, clearAutomatically = true)</w:t>
+      </w:r>
+      <w:r>
+        <w:rPr>
+          <w:b/>
+          <w:bCs/>
+          <w:highlight w:val="yellow"/>
+        </w:rPr>
+        <w:t>:</w:t>
+      </w:r>
+      <w:r>
+        <w:rPr>
+          <w:b/>
+          <w:bCs/>
+        </w:rPr>
+        <w:t xml:space="preserve"> </w:t>
+      </w:r>
+      <w:r>
+        <w:t>force o commit no banco de dados e limpa o cache.</w:t>
+      </w:r>
+    </w:p>
+    <w:p/>
+    <w:p/>
     <w:sectPr>
       <w:pgSz w:w="11906" w:h="16838"/>
       <w:pgMar w:top="1417" w:right="1701" w:bottom="1417" w:left="1701" w:header="708" w:footer="708" w:gutter="0"/>
@@ -634,6 +783,27 @@
     <w:name w:val="Normal"/>
     <w:qFormat/>
   </w:style>
+  <w:style w:type="paragraph" w:styleId="Ttulo1">
+    <w:name w:val="heading 1"/>
+    <w:basedOn w:val="Normal"/>
+    <w:next w:val="Normal"/>
+    <w:link w:val="Ttulo1Carter"/>
+    <w:uiPriority w:val="9"/>
+    <w:qFormat/>
+    <w:rsid w:val="003A1AAA"/>
+    <w:pPr>
+      <w:keepNext/>
+      <w:keepLines/>
+      <w:spacing w:before="240" w:after="0"/>
+      <w:outlineLvl w:val="0"/>
+    </w:pPr>
+    <w:rPr>
+      <w:rFonts w:asciiTheme="majorHAnsi" w:eastAsiaTheme="majorEastAsia" w:hAnsiTheme="majorHAnsi" w:cstheme="majorBidi"/>
+      <w:color w:val="2F5496" w:themeColor="accent1" w:themeShade="BF"/>
+      <w:sz w:val="32"/>
+      <w:szCs w:val="32"/>
+    </w:rPr>
+  </w:style>
   <w:style w:type="paragraph" w:styleId="Ttulo2">
     <w:name w:val="heading 2"/>
     <w:basedOn w:val="Normal"/>
@@ -660,7 +830,6 @@
   <w:style w:type="character" w:default="1" w:styleId="Tipodeletrapredefinidodopargrafo">
     <w:name w:val="Default Paragraph Font"/>
     <w:uiPriority w:val="1"/>
-    <w:semiHidden/>
     <w:unhideWhenUsed/>
   </w:style>
   <w:style w:type="table" w:default="1" w:styleId="Tabelanormal">
@@ -749,6 +918,19 @@
     <w:rPr>
       <w:color w:val="605E5C"/>
       <w:shd w:val="clear" w:color="auto" w:fill="E1DFDD"/>
+    </w:rPr>
+  </w:style>
+  <w:style w:type="character" w:customStyle="1" w:styleId="Ttulo1Carter">
+    <w:name w:val="Título 1 Caráter"/>
+    <w:basedOn w:val="Tipodeletrapredefinidodopargrafo"/>
+    <w:link w:val="Ttulo1"/>
+    <w:uiPriority w:val="9"/>
+    <w:rsid w:val="003A1AAA"/>
+    <w:rPr>
+      <w:rFonts w:asciiTheme="majorHAnsi" w:eastAsiaTheme="majorEastAsia" w:hAnsiTheme="majorHAnsi" w:cstheme="majorBidi"/>
+      <w:color w:val="2F5496" w:themeColor="accent1" w:themeShade="BF"/>
+      <w:sz w:val="32"/>
+      <w:szCs w:val="32"/>
     </w:rPr>
   </w:style>
 </w:styles>

</xml_diff>

<commit_message>
10.15 - Listando/Deletando/atualizando Webhooks
</commit_message>
<xml_diff>
--- a/Anotações_pessoais/Configurações - Anotações.docx
+++ b/Anotações_pessoais/Configurações - Anotações.docx
@@ -756,18 +756,8 @@
           <w:sz w:val="28"/>
           <w:szCs w:val="28"/>
         </w:rPr>
-        <w:t xml:space="preserve">ssh -i "chave-ssh-projeto-2.pem" </w:t>
-      </w:r>
-      <w:hyperlink r:id="rId9" w:history="1">
-        <w:r>
-          <w:rPr>
-            <w:rStyle w:val="Hiperligao"/>
-            <w:sz w:val="28"/>
-            <w:szCs w:val="28"/>
-          </w:rPr>
-          <w:t>ec2-user@ec2-18-217-114-253.us-east-2.compute.amazonaws.com</w:t>
-        </w:r>
-      </w:hyperlink>
+        <w:t>ssh -i "chave-ssh-projeto-2.pem" ec2-user@ec2-3-144-219-153.us-east-2.compute.amazonaws.com</w:t>
+      </w:r>
     </w:p>
     <w:p>
       <w:pPr>

</xml_diff>